<commit_message>
tasks to do added
</commit_message>
<xml_diff>
--- a/POCs-Sir.docx
+++ b/POCs-Sir.docx
@@ -11,13 +11,8 @@
         </w:numPr>
       </w:pPr>
       <w:r>
-        <w:t xml:space="preserve">AngularJS-Scala(play) app with </w:t>
-      </w:r>
-      <w:proofErr w:type="spellStart"/>
-      <w:r>
-        <w:t>mongodb</w:t>
-      </w:r>
-      <w:proofErr w:type="spellEnd"/>
+        <w:t>AngularJS-Scala(play) app with mongodb</w:t>
+      </w:r>
     </w:p>
     <w:p>
       <w:pPr>
@@ -28,21 +23,8 @@
         </w:numPr>
       </w:pPr>
       <w:r>
-        <w:t>Jenkins-</w:t>
-      </w:r>
-      <w:proofErr w:type="spellStart"/>
-      <w:r>
-        <w:t>mesos</w:t>
-      </w:r>
-      <w:proofErr w:type="spellEnd"/>
-      <w:r>
-        <w:t>-</w:t>
-      </w:r>
-      <w:proofErr w:type="spellStart"/>
-      <w:r>
-        <w:t>docker</w:t>
-      </w:r>
-      <w:proofErr w:type="spellEnd"/>
+        <w:t>Jenkins-mesos-docker</w:t>
+      </w:r>
     </w:p>
     <w:p>
       <w:pPr>
@@ -67,83 +49,74 @@
       <w:r>
         <w:t>Codeship,Shippable,CircleCI,Werker.com implement and comparative study</w:t>
       </w:r>
-    </w:p>
-    <w:p>
-      <w:pPr>
-        <w:pStyle w:val="ListParagraph"/>
-        <w:numPr>
-          <w:ilvl w:val="0"/>
-          <w:numId w:val="1"/>
-        </w:numPr>
-      </w:pPr>
-      <w:proofErr w:type="spellStart"/>
-      <w:r>
-        <w:t>Mesos</w:t>
-      </w:r>
-      <w:proofErr w:type="spellEnd"/>
-      <w:r>
-        <w:t xml:space="preserve"> videos</w:t>
-      </w:r>
-    </w:p>
-    <w:p>
-      <w:pPr>
-        <w:pStyle w:val="ListParagraph"/>
-        <w:numPr>
-          <w:ilvl w:val="0"/>
-          <w:numId w:val="1"/>
-        </w:numPr>
-      </w:pPr>
-      <w:r>
-        <w:t>Apache Spark&lt;-&gt;Jenkins executors for slaves &lt;- &gt;Bamboo remote agent similarity</w:t>
-      </w:r>
-    </w:p>
-    <w:p>
-      <w:pPr>
-        <w:pStyle w:val="ListParagraph"/>
-        <w:numPr>
-          <w:ilvl w:val="0"/>
-          <w:numId w:val="1"/>
-        </w:numPr>
-      </w:pPr>
-      <w:r>
-        <w:t xml:space="preserve">My gulp project </w:t>
-      </w:r>
-      <w:proofErr w:type="spellStart"/>
-      <w:r>
-        <w:t>codeship</w:t>
-      </w:r>
-      <w:proofErr w:type="spellEnd"/>
-    </w:p>
-    <w:p>
-      <w:pPr>
-        <w:pStyle w:val="ListParagraph"/>
-        <w:numPr>
-          <w:ilvl w:val="0"/>
-          <w:numId w:val="1"/>
-        </w:numPr>
-      </w:pPr>
-      <w:r>
-        <w:t>Jenkins-</w:t>
-      </w:r>
-      <w:proofErr w:type="spellStart"/>
-      <w:r>
-        <w:t>mesos</w:t>
-      </w:r>
-      <w:proofErr w:type="spellEnd"/>
-      <w:r>
-        <w:t>-</w:t>
-      </w:r>
-      <w:proofErr w:type="spellStart"/>
-      <w:r>
-        <w:t>docker</w:t>
-      </w:r>
-      <w:proofErr w:type="spellEnd"/>
-    </w:p>
-    <w:p>
+      <w:r>
+        <w:t>- nodejs</w:t>
+      </w:r>
       <w:bookmarkStart w:id="0" w:name="_GoBack"/>
       <w:bookmarkEnd w:id="0"/>
     </w:p>
     <w:p>
+      <w:pPr>
+        <w:pStyle w:val="ListParagraph"/>
+        <w:numPr>
+          <w:ilvl w:val="0"/>
+          <w:numId w:val="1"/>
+        </w:numPr>
+      </w:pPr>
+      <w:r>
+        <w:t>Mesos videos</w:t>
+      </w:r>
+    </w:p>
+    <w:p>
+      <w:pPr>
+        <w:pStyle w:val="ListParagraph"/>
+        <w:numPr>
+          <w:ilvl w:val="0"/>
+          <w:numId w:val="1"/>
+        </w:numPr>
+      </w:pPr>
+      <w:r>
+        <w:t>Apache Spark&lt;-&gt;Jenkins executors for slaves &lt;- &gt;Bamboo remote agent similarity</w:t>
+      </w:r>
+    </w:p>
+    <w:p>
+      <w:pPr>
+        <w:pStyle w:val="ListParagraph"/>
+        <w:numPr>
+          <w:ilvl w:val="0"/>
+          <w:numId w:val="1"/>
+        </w:numPr>
+      </w:pPr>
+      <w:r>
+        <w:t>My gulp project codeship</w:t>
+      </w:r>
+    </w:p>
+    <w:p>
+      <w:pPr>
+        <w:pStyle w:val="ListParagraph"/>
+        <w:numPr>
+          <w:ilvl w:val="0"/>
+          <w:numId w:val="1"/>
+        </w:numPr>
+      </w:pPr>
+      <w:r>
+        <w:t>Jenkins-mesos-docker</w:t>
+      </w:r>
+    </w:p>
+    <w:p>
+      <w:pPr>
+        <w:pStyle w:val="ListParagraph"/>
+        <w:numPr>
+          <w:ilvl w:val="0"/>
+          <w:numId w:val="1"/>
+        </w:numPr>
+      </w:pPr>
+      <w:r>
+        <w:t>JENKINS-MESOS from Monday</w:t>
+      </w:r>
+    </w:p>
+    <w:p/>
+    <w:p>
       <w:r>
         <w:t>Watch videos</w:t>
       </w:r>
@@ -168,11 +141,9 @@
           <w:numId w:val="2"/>
         </w:numPr>
       </w:pPr>
-      <w:proofErr w:type="spellStart"/>
       <w:r>
         <w:t>Fp</w:t>
       </w:r>
-      <w:proofErr w:type="spellEnd"/>
     </w:p>
     <w:p>
       <w:pPr>
@@ -182,11 +153,9 @@
           <w:numId w:val="2"/>
         </w:numPr>
       </w:pPr>
-      <w:proofErr w:type="spellStart"/>
       <w:r>
         <w:t>Mesos</w:t>
       </w:r>
-      <w:proofErr w:type="spellEnd"/>
     </w:p>
     <w:p>
       <w:pPr>
@@ -208,11 +177,9 @@
           <w:numId w:val="2"/>
         </w:numPr>
       </w:pPr>
-      <w:proofErr w:type="spellStart"/>
       <w:r>
         <w:t>codeship</w:t>
       </w:r>
-      <w:proofErr w:type="spellEnd"/>
     </w:p>
     <w:sectPr>
       <w:pgSz w:w="12240" w:h="15840"/>

</xml_diff>